<commit_message>
meeting and updated planning
</commit_message>
<xml_diff>
--- a/Jasper Files/files/Planning and research question.docx
+++ b/Jasper Files/files/Planning and research question.docx
@@ -1,6 +1,6 @@
 
 <file path=word/document.xml><?xml version="1.0" encoding="utf-8"?>
-<w:document xmlns:wpc="http://schemas.microsoft.com/office/word/2010/wordprocessingCanvas" xmlns:cx="http://schemas.microsoft.com/office/drawing/2014/chartex" xmlns:cx1="http://schemas.microsoft.com/office/drawing/2015/9/8/chartex" xmlns:cx2="http://schemas.microsoft.com/office/drawing/2015/10/21/chartex" xmlns:cx3="http://schemas.microsoft.com/office/drawing/2016/5/9/chartex" xmlns:cx4="http://schemas.microsoft.com/office/drawing/2016/5/10/chartex" xmlns:cx5="http://schemas.microsoft.com/office/drawing/2016/5/11/chartex" xmlns:cx6="http://schemas.microsoft.com/office/drawing/2016/5/12/chartex" xmlns:cx7="http://schemas.microsoft.com/office/drawing/2016/5/13/chartex" xmlns:cx8="http://schemas.microsoft.com/office/drawing/2016/5/14/chartex" xmlns:mc="http://schemas.openxmlformats.org/markup-compatibility/2006" xmlns:aink="http://schemas.microsoft.com/office/drawing/2016/ink" xmlns:am3d="http://schemas.microsoft.com/office/drawing/2017/model3d" xmlns:o="urn:schemas-microsoft-com:office:office" xmlns:oel="http://schemas.microsoft.com/office/2019/extlst" xmlns:r="http://schemas.openxmlformats.org/officeDocument/2006/relationships" xmlns:m="http://schemas.openxmlformats.org/officeDocument/2006/math" xmlns:v="urn:schemas-microsoft-com:vml" xmlns:wp14="http://schemas.microsoft.com/office/word/2010/wordprocessingDrawing" xmlns:wp="http://schemas.openxmlformats.org/drawingml/2006/wordprocessingDrawing" xmlns:w10="urn:schemas-microsoft-com:office:word" xmlns:w="http://schemas.openxmlformats.org/wordprocessingml/2006/main" xmlns:w14="http://schemas.microsoft.com/office/word/2010/wordml" xmlns:w15="http://schemas.microsoft.com/office/word/2012/wordml" xmlns:w16cex="http://schemas.microsoft.com/office/word/2018/wordml/cex" xmlns:w16cid="http://schemas.microsoft.com/office/word/2016/wordml/cid" xmlns:w16="http://schemas.microsoft.com/office/word/2018/wordml" xmlns:w16sdtdh="http://schemas.microsoft.com/office/word/2020/wordml/sdtdatahash" xmlns:w16se="http://schemas.microsoft.com/office/word/2015/wordml/symex" xmlns:wpg="http://schemas.microsoft.com/office/word/2010/wordprocessingGroup" xmlns:wpi="http://schemas.microsoft.com/office/word/2010/wordprocessingInk" xmlns:wne="http://schemas.microsoft.com/office/word/2006/wordml" xmlns:wps="http://schemas.microsoft.com/office/word/2010/wordprocessingShape" mc:Ignorable="w14 w15 w16se w16cid w16 w16cex w16sdtdh wp14">
+<w:document xmlns:wpc="http://schemas.microsoft.com/office/word/2010/wordprocessingCanvas" xmlns:cx="http://schemas.microsoft.com/office/drawing/2014/chartex" xmlns:cx1="http://schemas.microsoft.com/office/drawing/2015/9/8/chartex" xmlns:cx2="http://schemas.microsoft.com/office/drawing/2015/10/21/chartex" xmlns:cx3="http://schemas.microsoft.com/office/drawing/2016/5/9/chartex" xmlns:cx4="http://schemas.microsoft.com/office/drawing/2016/5/10/chartex" xmlns:cx5="http://schemas.microsoft.com/office/drawing/2016/5/11/chartex" xmlns:cx6="http://schemas.microsoft.com/office/drawing/2016/5/12/chartex" xmlns:cx7="http://schemas.microsoft.com/office/drawing/2016/5/13/chartex" xmlns:cx8="http://schemas.microsoft.com/office/drawing/2016/5/14/chartex" xmlns:mc="http://schemas.openxmlformats.org/markup-compatibility/2006" xmlns:aink="http://schemas.microsoft.com/office/drawing/2016/ink" xmlns:am3d="http://schemas.microsoft.com/office/drawing/2017/model3d" xmlns:o="urn:schemas-microsoft-com:office:office" xmlns:oel="http://schemas.microsoft.com/office/2019/extlst" xmlns:r="http://schemas.openxmlformats.org/officeDocument/2006/relationships" xmlns:m="http://schemas.openxmlformats.org/officeDocument/2006/math" xmlns:v="urn:schemas-microsoft-com:vml" xmlns:wp14="http://schemas.microsoft.com/office/word/2010/wordprocessingDrawing" xmlns:wp="http://schemas.openxmlformats.org/drawingml/2006/wordprocessingDrawing" xmlns:w10="urn:schemas-microsoft-com:office:word" xmlns:w="http://schemas.openxmlformats.org/wordprocessingml/2006/main" xmlns:w14="http://schemas.microsoft.com/office/word/2010/wordml" xmlns:w15="http://schemas.microsoft.com/office/word/2012/wordml" xmlns:w16cex="http://schemas.microsoft.com/office/word/2018/wordml/cex" xmlns:w16cid="http://schemas.microsoft.com/office/word/2016/wordml/cid" xmlns:w16="http://schemas.microsoft.com/office/word/2018/wordml" xmlns:w16du="http://schemas.microsoft.com/office/word/2023/wordml/word16du" xmlns:w16sdtdh="http://schemas.microsoft.com/office/word/2020/wordml/sdtdatahash" xmlns:w16se="http://schemas.microsoft.com/office/word/2015/wordml/symex" xmlns:wpg="http://schemas.microsoft.com/office/word/2010/wordprocessingGroup" xmlns:wpi="http://schemas.microsoft.com/office/word/2010/wordprocessingInk" xmlns:wne="http://schemas.microsoft.com/office/word/2006/wordml" xmlns:wps="http://schemas.microsoft.com/office/word/2010/wordprocessingShape" mc:Ignorable="w14 w15 w16se w16cid w16 w16cex w16sdtdh wp14">
   <w:body>
     <w:p>
       <w:pPr>
@@ -46,31 +46,7 @@
           <w:sz w:val="21"/>
           <w:szCs w:val="21"/>
         </w:rPr>
-        <w:t xml:space="preserve">(hopefully) in June. This would mean no retake exams in August and that my focus from July onwards is fully towards the thesis. Due to the </w:t>
-      </w:r>
-      <w:proofErr w:type="gramStart"/>
-      <w:r>
-        <w:rPr>
-          <w:rFonts w:ascii="Open Sans" w:eastAsia="Times New Roman" w:hAnsi="Open Sans" w:cs="Open Sans"/>
-          <w:i/>
-          <w:iCs/>
-          <w:color w:val="333333"/>
-          <w:sz w:val="21"/>
-          <w:szCs w:val="21"/>
-        </w:rPr>
-        <w:t>amount</w:t>
-      </w:r>
-      <w:proofErr w:type="gramEnd"/>
-      <w:r>
-        <w:rPr>
-          <w:rFonts w:ascii="Open Sans" w:eastAsia="Times New Roman" w:hAnsi="Open Sans" w:cs="Open Sans"/>
-          <w:i/>
-          <w:iCs/>
-          <w:color w:val="333333"/>
-          <w:sz w:val="21"/>
-          <w:szCs w:val="21"/>
-        </w:rPr>
-        <w:t xml:space="preserve"> of deadlines and tasks for the courses my planning might not seem very ambitious until </w:t>
+        <w:t xml:space="preserve">(hopefully) in June. This would mean no retake exams in August and that my focus from July onwards is fully towards the thesis. Due to the amount of deadlines and tasks for the courses my planning might not seem very ambitious until </w:t>
       </w:r>
       <w:r>
         <w:rPr>
@@ -127,7 +103,7 @@
           </w:tcPr>
           <w:p>
             <w:r>
-              <w:t>Monday 17/05</w:t>
+              <w:t>Monday 01/05</w:t>
             </w:r>
           </w:p>
         </w:tc>
@@ -137,7 +113,10 @@
           </w:tcPr>
           <w:p>
             <w:r>
-              <w:t xml:space="preserve"> Creating my detailed planning and improving my research problem</w:t>
+              <w:t xml:space="preserve"> </w:t>
+            </w:r>
+            <w:r>
+              <w:t>Updating my planning (and finalizing projects for MCS and Cybersecurity)</w:t>
             </w:r>
           </w:p>
         </w:tc>
@@ -149,7 +128,7 @@
           </w:tcPr>
           <w:p>
             <w:r>
-              <w:t>Monday 01/05</w:t>
+              <w:t>Monday 15/05</w:t>
             </w:r>
           </w:p>
         </w:tc>
@@ -159,13 +138,7 @@
           </w:tcPr>
           <w:p>
             <w:r>
-              <w:t xml:space="preserve"> Running the event monitor on my cluster, </w:t>
-            </w:r>
-            <w:r>
-              <w:t>being</w:t>
-            </w:r>
-            <w:r>
-              <w:t xml:space="preserve"> able to generate the Kano matrix on my cluster and seeing the Kano matrix reflect changes I manually make.</w:t>
+              <w:t>Running the event monitoring successfully on the cluster.</w:t>
             </w:r>
           </w:p>
         </w:tc>
@@ -177,7 +150,7 @@
           </w:tcPr>
           <w:p>
             <w:r>
-              <w:t>Monday 15/05</w:t>
+              <w:t>Monday 29/05</w:t>
             </w:r>
           </w:p>
         </w:tc>
@@ -187,7 +160,7 @@
           </w:tcPr>
           <w:p>
             <w:r>
-              <w:t xml:space="preserve"> Piping the events to the algorithm and generating the Delta Kano matrix.</w:t>
+              <w:t>Piping the events to the algorithm and generating the Delta Kano matrix.</w:t>
             </w:r>
           </w:p>
         </w:tc>
@@ -199,7 +172,7 @@
           </w:tcPr>
           <w:p>
             <w:r>
-              <w:t>Monday 29/05</w:t>
+              <w:t>Monday 12/06</w:t>
             </w:r>
           </w:p>
         </w:tc>
@@ -209,7 +182,7 @@
           </w:tcPr>
           <w:p>
             <w:r>
-              <w:t xml:space="preserve"> Getting the information from the VMs and generating the required VM matrices. </w:t>
+              <w:t>Making sure the VM matrix generates correctly.</w:t>
             </w:r>
           </w:p>
         </w:tc>
@@ -221,7 +194,7 @@
           </w:tcPr>
           <w:p>
             <w:r>
-              <w:t>Monday 12/06</w:t>
+              <w:t>Monday 26/06</w:t>
             </w:r>
           </w:p>
         </w:tc>
@@ -231,7 +204,7 @@
           </w:tcPr>
           <w:p>
             <w:r>
-              <w:t xml:space="preserve"> Using the newly generated VM matrices and using them in the algorithm</w:t>
+              <w:t>Making a first working version of the algorithm</w:t>
             </w:r>
           </w:p>
         </w:tc>
@@ -243,7 +216,7 @@
           </w:tcPr>
           <w:p>
             <w:r>
-              <w:t>Monday 26/06</w:t>
+              <w:t>Monday 10/07</w:t>
             </w:r>
           </w:p>
         </w:tc>
@@ -253,15 +226,7 @@
           </w:tcPr>
           <w:p>
             <w:r>
-              <w:t xml:space="preserve"> Testing, </w:t>
-            </w:r>
-            <w:proofErr w:type="gramStart"/>
-            <w:r>
-              <w:t>finalizing</w:t>
-            </w:r>
-            <w:proofErr w:type="gramEnd"/>
-            <w:r>
-              <w:t xml:space="preserve"> and updating the algorithm to make sure everything is in order</w:t>
+              <w:t>Optimised version of the algorithm</w:t>
             </w:r>
           </w:p>
         </w:tc>
@@ -273,7 +238,7 @@
           </w:tcPr>
           <w:p>
             <w:r>
-              <w:t>Monday 10/07</w:t>
+              <w:t>Monday 24/07</w:t>
             </w:r>
           </w:p>
         </w:tc>
@@ -283,27 +248,13 @@
           </w:tcPr>
           <w:p>
             <w:r>
-              <w:t xml:space="preserve"> No new activities. This gives some extra space </w:t>
-            </w:r>
-            <w:r>
-              <w:t xml:space="preserve">due to vacation </w:t>
-            </w:r>
-            <w:r>
-              <w:t>and/or to catch up with missed previous activities due to deadlines</w:t>
-            </w:r>
-            <w:r>
-              <w:t xml:space="preserve">, </w:t>
-            </w:r>
-            <w:proofErr w:type="gramStart"/>
-            <w:r>
-              <w:t>exams</w:t>
-            </w:r>
-            <w:proofErr w:type="gramEnd"/>
-            <w:r>
-              <w:t xml:space="preserve"> or unforeseen circumstances</w:t>
-            </w:r>
-            <w:r>
-              <w:t>. The algorithm should not have to be touched after this phase.</w:t>
+              <w:t>Deciding which tests are necessary, writing down an hypothesis about the test and s</w:t>
+            </w:r>
+            <w:r>
+              <w:t xml:space="preserve">etting up testing </w:t>
+            </w:r>
+            <w:r>
+              <w:t>environment</w:t>
             </w:r>
           </w:p>
         </w:tc>
@@ -315,7 +266,7 @@
           </w:tcPr>
           <w:p>
             <w:r>
-              <w:t>Monday 24/07</w:t>
+              <w:t>Monday 07/08</w:t>
             </w:r>
           </w:p>
         </w:tc>
@@ -325,7 +276,7 @@
           </w:tcPr>
           <w:p>
             <w:r>
-              <w:t xml:space="preserve">Writing Chapter 1: Introduction and Problem statement. This does not yet include the abstract, </w:t>
+              <w:t>Running the actual tests and experiments.</w:t>
             </w:r>
           </w:p>
         </w:tc>
@@ -337,7 +288,7 @@
           </w:tcPr>
           <w:p>
             <w:r>
-              <w:t>Monday 07/08</w:t>
+              <w:t>Monday 21/08</w:t>
             </w:r>
           </w:p>
         </w:tc>
@@ -347,7 +298,7 @@
           </w:tcPr>
           <w:p>
             <w:r>
-              <w:t>Writing Chapter 2: More in-depth about the problem</w:t>
+              <w:t>Draw conclusions and possible drawbacks/mistakes about the tests, algorithm and general solution</w:t>
             </w:r>
           </w:p>
         </w:tc>
@@ -359,7 +310,7 @@
           </w:tcPr>
           <w:p>
             <w:r>
-              <w:t>Monday 21/08</w:t>
+              <w:t>Monday 04/09</w:t>
             </w:r>
           </w:p>
         </w:tc>
@@ -369,7 +320,10 @@
           </w:tcPr>
           <w:p>
             <w:r>
-              <w:t>Writing Chapter 3: Describing the solution/algorithm</w:t>
+              <w:t xml:space="preserve"> </w:t>
+            </w:r>
+            <w:r>
+              <w:t>Updated version where conclusions are integrated for a better end solution</w:t>
             </w:r>
           </w:p>
         </w:tc>
@@ -381,7 +335,7 @@
           </w:tcPr>
           <w:p>
             <w:r>
-              <w:t>Monday 04/09</w:t>
+              <w:t>Monday 18/09</w:t>
             </w:r>
           </w:p>
         </w:tc>
@@ -391,18 +345,10 @@
           </w:tcPr>
           <w:p>
             <w:r>
-              <w:t>Setting up testing benchmarks</w:t>
-            </w:r>
-            <w:r>
-              <w:t xml:space="preserve">, gathering </w:t>
-            </w:r>
-            <w:proofErr w:type="gramStart"/>
-            <w:r>
-              <w:t>results</w:t>
-            </w:r>
-            <w:proofErr w:type="gramEnd"/>
-            <w:r>
-              <w:t xml:space="preserve"> and trying to derive conclusions</w:t>
+              <w:t xml:space="preserve">Extra headspace for changes. The algorithm and tests should be </w:t>
+            </w:r>
+            <w:r>
+              <w:t>finalised by this date.</w:t>
             </w:r>
           </w:p>
         </w:tc>
@@ -414,7 +360,7 @@
           </w:tcPr>
           <w:p>
             <w:r>
-              <w:t>Monday 18/09</w:t>
+              <w:t>Monday 02/10</w:t>
             </w:r>
           </w:p>
         </w:tc>
@@ -424,15 +370,7 @@
           </w:tcPr>
           <w:p>
             <w:r>
-              <w:t xml:space="preserve">Writing chapter 4: The testing setup, </w:t>
-            </w:r>
-            <w:proofErr w:type="gramStart"/>
-            <w:r>
-              <w:t>results</w:t>
-            </w:r>
-            <w:proofErr w:type="gramEnd"/>
-            <w:r>
-              <w:t xml:space="preserve"> and conclusions</w:t>
+              <w:t xml:space="preserve">Writing Chapter 1: Introduction and Problem statement. This does not yet include the abstract, </w:t>
             </w:r>
           </w:p>
         </w:tc>
@@ -444,7 +382,7 @@
           </w:tcPr>
           <w:p>
             <w:r>
-              <w:t>Monday 02/10</w:t>
+              <w:t>Monday 16/10</w:t>
             </w:r>
           </w:p>
         </w:tc>
@@ -454,7 +392,7 @@
           </w:tcPr>
           <w:p>
             <w:r>
-              <w:t>Writing chapter 5 and abstract: Final chapter rounding everything up including possibly open research questions.</w:t>
+              <w:t>Writing Chapter 2: More in-depth about the problem</w:t>
             </w:r>
           </w:p>
         </w:tc>
@@ -466,7 +404,7 @@
           </w:tcPr>
           <w:p>
             <w:r>
-              <w:t>Monday 16/10</w:t>
+              <w:t>Monday 30/10</w:t>
             </w:r>
           </w:p>
         </w:tc>
@@ -476,13 +414,7 @@
           </w:tcPr>
           <w:p>
             <w:r>
-              <w:t>TO BE FILLED</w:t>
-            </w:r>
-            <w:r>
-              <w:t>/REVISION</w:t>
-            </w:r>
-            <w:r>
-              <w:t>/EXTENSION</w:t>
+              <w:t>Writing Chapter 3: Describing the solution/algorithm</w:t>
             </w:r>
           </w:p>
         </w:tc>
@@ -494,7 +426,7 @@
           </w:tcPr>
           <w:p>
             <w:r>
-              <w:t>Monday 30/10</w:t>
+              <w:t>Monday 13/11</w:t>
             </w:r>
           </w:p>
         </w:tc>
@@ -504,7 +436,7 @@
           </w:tcPr>
           <w:p>
             <w:r>
-              <w:t>TO BE FILLED/REVISION/EXTENSION</w:t>
+              <w:t>Writing chapter 4: The testing setup, results and conclusions</w:t>
             </w:r>
           </w:p>
         </w:tc>
@@ -516,7 +448,7 @@
           </w:tcPr>
           <w:p>
             <w:r>
-              <w:t>Monday 13/11</w:t>
+              <w:t>Monday 27/11</w:t>
             </w:r>
           </w:p>
         </w:tc>
@@ -526,29 +458,7 @@
           </w:tcPr>
           <w:p>
             <w:r>
-              <w:t>TO BE FILLED/REVISION/EXTENSION</w:t>
-            </w:r>
-          </w:p>
-        </w:tc>
-      </w:tr>
-      <w:tr>
-        <w:tc>
-          <w:tcPr>
-            <w:tcW w:w="1980" w:type="dxa"/>
-          </w:tcPr>
-          <w:p>
-            <w:r>
-              <w:t>Monday 27/11</w:t>
-            </w:r>
-          </w:p>
-        </w:tc>
-        <w:tc>
-          <w:tcPr>
-            <w:tcW w:w="7036" w:type="dxa"/>
-          </w:tcPr>
-          <w:p>
-            <w:r>
-              <w:t>TO BE FILLED/REVISION/EXTENSION</w:t>
+              <w:t>Writing chapter 5 and abstract: Final chapter rounding everything up including possibly open research questions.</w:t>
             </w:r>
           </w:p>
         </w:tc>
@@ -924,23 +834,13 @@
         </w:rPr>
         <w:t xml:space="preserve"> are deployed on different VM’s at the cloud provider: VM </w:t>
       </w:r>
-      <w:proofErr w:type="spellStart"/>
-      <w:r>
-        <w:rPr>
-          <w:i/>
-          <w:iCs/>
-          <w:lang w:val="en-US"/>
-        </w:rPr>
-        <w:t>Va</w:t>
-      </w:r>
-      <w:proofErr w:type="spellEnd"/>
-      <w:r>
-        <w:rPr>
-          <w:i/>
-          <w:iCs/>
-          <w:lang w:val="en-US"/>
-        </w:rPr>
-        <w:t xml:space="preserve"> </w:t>
+      <w:r>
+        <w:rPr>
+          <w:i/>
+          <w:iCs/>
+          <w:lang w:val="en-US"/>
+        </w:rPr>
+        <w:t xml:space="preserve">Va </w:t>
       </w:r>
       <w:r>
         <w:rPr>
@@ -948,43 +848,19 @@
         </w:rPr>
         <w:t xml:space="preserve">and </w:t>
       </w:r>
-      <w:proofErr w:type="spellStart"/>
-      <w:r>
-        <w:rPr>
-          <w:i/>
-          <w:iCs/>
-          <w:lang w:val="en-US"/>
-        </w:rPr>
-        <w:t>Vb</w:t>
-      </w:r>
-      <w:proofErr w:type="spellEnd"/>
-      <w:r>
-        <w:rPr>
-          <w:i/>
-          <w:iCs/>
-          <w:lang w:val="en-US"/>
-        </w:rPr>
-        <w:t xml:space="preserve"> </w:t>
-      </w:r>
-      <w:r>
-        <w:rPr>
-          <w:lang w:val="en-US"/>
-        </w:rPr>
-        <w:t xml:space="preserve">respectively. The cloud provider has set up rules that all of </w:t>
-      </w:r>
-      <w:proofErr w:type="gramStart"/>
-      <w:r>
-        <w:rPr>
-          <w:lang w:val="en-US"/>
-        </w:rPr>
-        <w:t>it’s</w:t>
-      </w:r>
-      <w:proofErr w:type="gramEnd"/>
-      <w:r>
-        <w:rPr>
-          <w:lang w:val="en-US"/>
-        </w:rPr>
-        <w:t xml:space="preserve"> VMs are not allowed to communicate with each other in any way, meaning that the pods deployed on them also can not communicate. </w:t>
+      <w:r>
+        <w:rPr>
+          <w:i/>
+          <w:iCs/>
+          <w:lang w:val="en-US"/>
+        </w:rPr>
+        <w:t xml:space="preserve">Vb </w:t>
+      </w:r>
+      <w:r>
+        <w:rPr>
+          <w:lang w:val="en-US"/>
+        </w:rPr>
+        <w:t xml:space="preserve">respectively. The cloud provider has set up rules that all of it’s VMs are not allowed to communicate with each other in any way, meaning that the pods deployed on them also can not communicate. </w:t>
       </w:r>
     </w:p>
     <w:p>
@@ -1004,35 +880,7 @@
         <w:rPr>
           <w:lang w:val="en-US"/>
         </w:rPr>
-        <w:t xml:space="preserve">Clearly these different security rules </w:t>
-      </w:r>
-      <w:proofErr w:type="gramStart"/>
-      <w:r>
-        <w:rPr>
-          <w:lang w:val="en-US"/>
-        </w:rPr>
-        <w:t>are conflicting</w:t>
-      </w:r>
-      <w:proofErr w:type="gramEnd"/>
-      <w:r>
-        <w:rPr>
-          <w:lang w:val="en-US"/>
-        </w:rPr>
-        <w:t xml:space="preserve"> with </w:t>
-      </w:r>
-      <w:proofErr w:type="gramStart"/>
-      <w:r>
-        <w:rPr>
-          <w:lang w:val="en-US"/>
-        </w:rPr>
-        <w:t>each other, but</w:t>
-      </w:r>
-      <w:proofErr w:type="gramEnd"/>
-      <w:r>
-        <w:rPr>
-          <w:lang w:val="en-US"/>
-        </w:rPr>
-        <w:t xml:space="preserve"> are </w:t>
+        <w:t xml:space="preserve">Clearly these different security rules are conflicting with each other, but are </w:t>
       </w:r>
       <w:r>
         <w:rPr>
@@ -1044,41 +892,13 @@
         <w:rPr>
           <w:lang w:val="en-US"/>
         </w:rPr>
-        <w:t xml:space="preserve"> checked. With the constant possibility of nodes, pods and containers being deleted, moved and added this needs to be checked regularly as well. Due to the enormous </w:t>
-      </w:r>
-      <w:proofErr w:type="gramStart"/>
-      <w:r>
-        <w:rPr>
-          <w:lang w:val="en-US"/>
-        </w:rPr>
-        <w:t>amount</w:t>
-      </w:r>
-      <w:proofErr w:type="gramEnd"/>
-      <w:r>
-        <w:rPr>
-          <w:lang w:val="en-US"/>
-        </w:rPr>
-        <w:t xml:space="preserve"> of these entities being deployed, each with possibly multiple security rules in place </w:t>
-      </w:r>
-      <w:r>
-        <w:rPr>
-          <w:lang w:val="en-US"/>
-        </w:rPr>
-        <w:t xml:space="preserve">makes manually verifying these rules against each other unviable. So summarized: Verification needs to be done quickly, automatically and only taking into account the changes that might </w:t>
-      </w:r>
-      <w:proofErr w:type="gramStart"/>
-      <w:r>
-        <w:rPr>
-          <w:lang w:val="en-US"/>
-        </w:rPr>
-        <w:t>impact</w:t>
-      </w:r>
-      <w:proofErr w:type="gramEnd"/>
-      <w:r>
-        <w:rPr>
-          <w:lang w:val="en-US"/>
-        </w:rPr>
-        <w:t xml:space="preserve"> the security rules.</w:t>
+        <w:t xml:space="preserve"> checked. With the constant possibility of nodes, pods and containers being deleted, moved and added this needs to be checked regularly as well. Due to the enormous amount of these entities being deployed, each with possibly multiple security rules in place </w:t>
+      </w:r>
+      <w:r>
+        <w:rPr>
+          <w:lang w:val="en-US"/>
+        </w:rPr>
+        <w:t>makes manually verifying these rules against each other unviable. So summarized: Verification needs to be done quickly, automatically and only taking into account the changes that might impact the security rules.</w:t>
       </w:r>
     </w:p>
     <w:p>
@@ -1100,21 +920,7 @@
           <w:lang w:val="en-US"/>
         </w:rPr>
         <w:br/>
-        <w:t xml:space="preserve">Every event that changes one or multiple security rules must trigger an algorithm that only takes into account the affected existing rules. Conflicts, where (1) rules are not restricting enough, (2) rules are too restricting or (3) the newly added security rules </w:t>
-      </w:r>
-      <w:proofErr w:type="gramStart"/>
-      <w:r>
-        <w:rPr>
-          <w:lang w:val="en-US"/>
-        </w:rPr>
-        <w:t>creates</w:t>
-      </w:r>
-      <w:proofErr w:type="gramEnd"/>
-      <w:r>
-        <w:rPr>
-          <w:lang w:val="en-US"/>
-        </w:rPr>
-        <w:t xml:space="preserve"> a conflict must be outputted. Solving conflicts that I have detected fall outside the scope. </w:t>
+        <w:t xml:space="preserve">Every event that changes one or multiple security rules must trigger an algorithm that only takes into account the affected existing rules. Conflicts, where (1) rules are not restricting enough, (2) rules are too restricting or (3) the newly added security rules creates a conflict must be outputted. Solving conflicts that I have detected fall outside the scope. </w:t>
       </w:r>
     </w:p>
     <w:sectPr>
@@ -1128,7 +934,7 @@
 </file>
 
 <file path=word/numbering.xml><?xml version="1.0" encoding="utf-8"?>
-<w:numbering xmlns:wpc="http://schemas.microsoft.com/office/word/2010/wordprocessingCanvas" xmlns:cx="http://schemas.microsoft.com/office/drawing/2014/chartex" xmlns:cx1="http://schemas.microsoft.com/office/drawing/2015/9/8/chartex" xmlns:cx2="http://schemas.microsoft.com/office/drawing/2015/10/21/chartex" xmlns:cx3="http://schemas.microsoft.com/office/drawing/2016/5/9/chartex" xmlns:cx4="http://schemas.microsoft.com/office/drawing/2016/5/10/chartex" xmlns:cx5="http://schemas.microsoft.com/office/drawing/2016/5/11/chartex" xmlns:cx6="http://schemas.microsoft.com/office/drawing/2016/5/12/chartex" xmlns:cx7="http://schemas.microsoft.com/office/drawing/2016/5/13/chartex" xmlns:cx8="http://schemas.microsoft.com/office/drawing/2016/5/14/chartex" xmlns:mc="http://schemas.openxmlformats.org/markup-compatibility/2006" xmlns:aink="http://schemas.microsoft.com/office/drawing/2016/ink" xmlns:am3d="http://schemas.microsoft.com/office/drawing/2017/model3d" xmlns:o="urn:schemas-microsoft-com:office:office" xmlns:oel="http://schemas.microsoft.com/office/2019/extlst" xmlns:r="http://schemas.openxmlformats.org/officeDocument/2006/relationships" xmlns:m="http://schemas.openxmlformats.org/officeDocument/2006/math" xmlns:v="urn:schemas-microsoft-com:vml" xmlns:wp14="http://schemas.microsoft.com/office/word/2010/wordprocessingDrawing" xmlns:wp="http://schemas.openxmlformats.org/drawingml/2006/wordprocessingDrawing" xmlns:w10="urn:schemas-microsoft-com:office:word" xmlns:w="http://schemas.openxmlformats.org/wordprocessingml/2006/main" xmlns:w14="http://schemas.microsoft.com/office/word/2010/wordml" xmlns:w15="http://schemas.microsoft.com/office/word/2012/wordml" xmlns:w16cex="http://schemas.microsoft.com/office/word/2018/wordml/cex" xmlns:w16cid="http://schemas.microsoft.com/office/word/2016/wordml/cid" xmlns:w16="http://schemas.microsoft.com/office/word/2018/wordml" xmlns:w16sdtdh="http://schemas.microsoft.com/office/word/2020/wordml/sdtdatahash" xmlns:w16se="http://schemas.microsoft.com/office/word/2015/wordml/symex" xmlns:wpg="http://schemas.microsoft.com/office/word/2010/wordprocessingGroup" xmlns:wpi="http://schemas.microsoft.com/office/word/2010/wordprocessingInk" xmlns:wne="http://schemas.microsoft.com/office/word/2006/wordml" xmlns:wps="http://schemas.microsoft.com/office/word/2010/wordprocessingShape" mc:Ignorable="w14 w15 w16se w16cid w16 w16cex w16sdtdh wp14">
+<w:numbering xmlns:wpc="http://schemas.microsoft.com/office/word/2010/wordprocessingCanvas" xmlns:cx="http://schemas.microsoft.com/office/drawing/2014/chartex" xmlns:cx1="http://schemas.microsoft.com/office/drawing/2015/9/8/chartex" xmlns:cx2="http://schemas.microsoft.com/office/drawing/2015/10/21/chartex" xmlns:cx3="http://schemas.microsoft.com/office/drawing/2016/5/9/chartex" xmlns:cx4="http://schemas.microsoft.com/office/drawing/2016/5/10/chartex" xmlns:cx5="http://schemas.microsoft.com/office/drawing/2016/5/11/chartex" xmlns:cx6="http://schemas.microsoft.com/office/drawing/2016/5/12/chartex" xmlns:cx7="http://schemas.microsoft.com/office/drawing/2016/5/13/chartex" xmlns:cx8="http://schemas.microsoft.com/office/drawing/2016/5/14/chartex" xmlns:mc="http://schemas.openxmlformats.org/markup-compatibility/2006" xmlns:aink="http://schemas.microsoft.com/office/drawing/2016/ink" xmlns:am3d="http://schemas.microsoft.com/office/drawing/2017/model3d" xmlns:o="urn:schemas-microsoft-com:office:office" xmlns:oel="http://schemas.microsoft.com/office/2019/extlst" xmlns:r="http://schemas.openxmlformats.org/officeDocument/2006/relationships" xmlns:m="http://schemas.openxmlformats.org/officeDocument/2006/math" xmlns:v="urn:schemas-microsoft-com:vml" xmlns:wp14="http://schemas.microsoft.com/office/word/2010/wordprocessingDrawing" xmlns:wp="http://schemas.openxmlformats.org/drawingml/2006/wordprocessingDrawing" xmlns:w10="urn:schemas-microsoft-com:office:word" xmlns:w="http://schemas.openxmlformats.org/wordprocessingml/2006/main" xmlns:w14="http://schemas.microsoft.com/office/word/2010/wordml" xmlns:w15="http://schemas.microsoft.com/office/word/2012/wordml" xmlns:w16cex="http://schemas.microsoft.com/office/word/2018/wordml/cex" xmlns:w16cid="http://schemas.microsoft.com/office/word/2016/wordml/cid" xmlns:w16="http://schemas.microsoft.com/office/word/2018/wordml" xmlns:w16du="http://schemas.microsoft.com/office/word/2023/wordml/word16du" xmlns:w16sdtdh="http://schemas.microsoft.com/office/word/2020/wordml/sdtdatahash" xmlns:w16se="http://schemas.microsoft.com/office/word/2015/wordml/symex" xmlns:wpg="http://schemas.microsoft.com/office/word/2010/wordprocessingGroup" xmlns:wpi="http://schemas.microsoft.com/office/word/2010/wordprocessingInk" xmlns:wne="http://schemas.microsoft.com/office/word/2006/wordml" xmlns:wps="http://schemas.microsoft.com/office/word/2010/wordprocessingShape" mc:Ignorable="w14 w15 w16se w16cid w16 w16cex w16sdtdh wp14">
   <w:abstractNum w:abstractNumId="0" w15:restartNumberingAfterBreak="0">
     <w:nsid w:val="4DFE3D02"/>
     <w:multiLevelType w:val="multilevel"/>
@@ -1710,6 +1516,7 @@
   <w:style w:type="character" w:default="1" w:styleId="DefaultParagraphFont">
     <w:name w:val="Default Paragraph Font"/>
     <w:uiPriority w:val="1"/>
+    <w:semiHidden/>
     <w:unhideWhenUsed/>
   </w:style>
   <w:style w:type="table" w:default="1" w:styleId="TableNormal">

</xml_diff>